<commit_message>
Updated Meeting_Minutes_09132022.docx to reflect meeting
</commit_message>
<xml_diff>
--- a/Meeting Minutes/Meeting_Minutes_09132022.docx
+++ b/Meeting Minutes/Meeting_Minutes_09132022.docx
@@ -4,6 +4,16 @@
   <w:body>
     <w:p>
       <w:r>
+        <w:t>Meeting Purpose: Establishing a vision statement/scope of the product.</w:t>
+      </w:r>
+    </w:p>
+    <w:p>
+      <w:r>
+        <w:t xml:space="preserve">Meeting Date: 9/13/2022 </w:t>
+      </w:r>
+    </w:p>
+    <w:p>
+      <w:r>
         <w:t>Attendees:</w:t>
       </w:r>
     </w:p>
@@ -16,7 +26,12 @@
     <w:p>
       <w:r>
         <w:tab/>
-        <w:t>Dr Lasky</w:t>
+      </w:r>
+      <w:r>
+        <w:t>Professor</w:t>
+      </w:r>
+      <w:r>
+        <w:t xml:space="preserve"> Lasky</w:t>
       </w:r>
     </w:p>
     <w:p>
@@ -27,6 +42,42 @@
     </w:p>
     <w:p>
       <w:r>
+        <w:tab/>
+        <w:t>Juliana Altamira</w:t>
+      </w:r>
+    </w:p>
+    <w:p>
+      <w:r>
+        <w:tab/>
+        <w:t>Carly Bosma</w:t>
+      </w:r>
+    </w:p>
+    <w:p>
+      <w:r>
+        <w:tab/>
+        <w:t>Jeremy Mog</w:t>
+      </w:r>
+    </w:p>
+    <w:p>
+      <w:r>
+        <w:tab/>
+        <w:t>Kyle Garber</w:t>
+      </w:r>
+    </w:p>
+    <w:p>
+      <w:r>
+        <w:tab/>
+        <w:t>Jesse Slager</w:t>
+      </w:r>
+    </w:p>
+    <w:p>
+      <w:r>
+        <w:tab/>
+        <w:t>Annamaria Summer</w:t>
+      </w:r>
+    </w:p>
+    <w:p>
+      <w:r>
         <w:t>Questions to ask:</w:t>
       </w:r>
     </w:p>
@@ -66,15 +117,7 @@
         <w:t>What information should the program display/keep track of</w:t>
       </w:r>
       <w:r>
-        <w:t xml:space="preserve"> (</w:t>
-      </w:r>
-      <w:proofErr w:type="spellStart"/>
-      <w:r>
-        <w:t>SimCraft</w:t>
-      </w:r>
-      <w:proofErr w:type="spellEnd"/>
-      <w:r>
-        <w:t xml:space="preserve"> Console)</w:t>
+        <w:t xml:space="preserve"> (SimCraft Console)</w:t>
       </w:r>
       <w:r>
         <w:t>?</w:t>
@@ -128,6 +171,7 @@
         </w:numPr>
       </w:pPr>
       <w:r>
+        <w:lastRenderedPageBreak/>
         <w:t>Random meaning that</w:t>
       </w:r>
       <w:r>
@@ -218,7 +262,53 @@
       <w:pPr>
         <w:ind w:left="360"/>
       </w:pPr>
-      <w:r>
+    </w:p>
+    <w:p>
+      <w:pPr>
+        <w:ind w:left="360"/>
+      </w:pPr>
+    </w:p>
+    <w:p>
+      <w:pPr>
+        <w:ind w:left="360"/>
+      </w:pPr>
+    </w:p>
+    <w:p>
+      <w:pPr>
+        <w:ind w:left="360"/>
+      </w:pPr>
+    </w:p>
+    <w:p>
+      <w:pPr>
+        <w:ind w:left="360"/>
+      </w:pPr>
+    </w:p>
+    <w:p>
+      <w:pPr>
+        <w:ind w:left="360"/>
+      </w:pPr>
+    </w:p>
+    <w:p>
+      <w:pPr>
+        <w:ind w:left="360"/>
+      </w:pPr>
+    </w:p>
+    <w:p>
+      <w:pPr>
+        <w:ind w:left="360"/>
+      </w:pPr>
+    </w:p>
+    <w:p>
+      <w:pPr>
+        <w:ind w:left="360"/>
+      </w:pPr>
+    </w:p>
+    <w:p>
+      <w:pPr>
+        <w:ind w:left="360"/>
+      </w:pPr>
+      <w:r>
+        <w:lastRenderedPageBreak/>
         <w:t>Notes:</w:t>
       </w:r>
     </w:p>
@@ -230,6 +320,298 @@
           <w:numId w:val="2"/>
         </w:numPr>
       </w:pPr>
+      <w:r>
+        <w:t>Points of Contact:</w:t>
+      </w:r>
+    </w:p>
+    <w:p>
+      <w:pPr>
+        <w:pStyle w:val="ListParagraph"/>
+        <w:numPr>
+          <w:ilvl w:val="1"/>
+          <w:numId w:val="2"/>
+        </w:numPr>
+      </w:pPr>
+      <w:r>
+        <w:t>Prof Garfield (Product contact)</w:t>
+      </w:r>
+    </w:p>
+    <w:p>
+      <w:pPr>
+        <w:pStyle w:val="ListParagraph"/>
+        <w:numPr>
+          <w:ilvl w:val="1"/>
+          <w:numId w:val="2"/>
+        </w:numPr>
+      </w:pPr>
+      <w:r>
+        <w:t>Prof Lasky (Customer)</w:t>
+      </w:r>
+    </w:p>
+    <w:p>
+      <w:pPr>
+        <w:pStyle w:val="ListParagraph"/>
+        <w:numPr>
+          <w:ilvl w:val="0"/>
+          <w:numId w:val="2"/>
+        </w:numPr>
+      </w:pPr>
+      <w:r>
+        <w:t>There are 3 primary roles in the project</w:t>
+      </w:r>
+    </w:p>
+    <w:p>
+      <w:pPr>
+        <w:pStyle w:val="ListParagraph"/>
+        <w:numPr>
+          <w:ilvl w:val="1"/>
+          <w:numId w:val="2"/>
+        </w:numPr>
+      </w:pPr>
+      <w:r>
+        <w:t>Role 1: Flight Operator</w:t>
+      </w:r>
+    </w:p>
+    <w:p>
+      <w:pPr>
+        <w:pStyle w:val="ListParagraph"/>
+        <w:numPr>
+          <w:ilvl w:val="2"/>
+          <w:numId w:val="2"/>
+        </w:numPr>
+      </w:pPr>
+      <w:r>
+        <w:t>Someone that adjusts any flight parameters/systems in response to an anomaly</w:t>
+      </w:r>
+    </w:p>
+    <w:p>
+      <w:pPr>
+        <w:pStyle w:val="ListParagraph"/>
+        <w:numPr>
+          <w:ilvl w:val="2"/>
+          <w:numId w:val="2"/>
+        </w:numPr>
+      </w:pPr>
+      <w:r>
+        <w:t>This role is generally filled by students</w:t>
+      </w:r>
+    </w:p>
+    <w:p>
+      <w:pPr>
+        <w:pStyle w:val="ListParagraph"/>
+        <w:numPr>
+          <w:ilvl w:val="1"/>
+          <w:numId w:val="2"/>
+        </w:numPr>
+      </w:pPr>
+      <w:r>
+        <w:t>Role 2: Flight Conductor</w:t>
+      </w:r>
+    </w:p>
+    <w:p>
+      <w:pPr>
+        <w:pStyle w:val="ListParagraph"/>
+        <w:numPr>
+          <w:ilvl w:val="2"/>
+          <w:numId w:val="2"/>
+        </w:numPr>
+      </w:pPr>
+      <w:r>
+        <w:t>Someone that oversees the Flight Operators</w:t>
+      </w:r>
+    </w:p>
+    <w:p>
+      <w:pPr>
+        <w:pStyle w:val="ListParagraph"/>
+        <w:numPr>
+          <w:ilvl w:val="2"/>
+          <w:numId w:val="2"/>
+        </w:numPr>
+      </w:pPr>
+      <w:r>
+        <w:t>This role is generally filled by instructors or student leaders (later in the course)</w:t>
+      </w:r>
+    </w:p>
+    <w:p>
+      <w:pPr>
+        <w:pStyle w:val="ListParagraph"/>
+        <w:numPr>
+          <w:ilvl w:val="1"/>
+          <w:numId w:val="2"/>
+        </w:numPr>
+      </w:pPr>
+      <w:r>
+        <w:t>Role 3: Test Conductor</w:t>
+      </w:r>
+    </w:p>
+    <w:p>
+      <w:pPr>
+        <w:pStyle w:val="ListParagraph"/>
+        <w:numPr>
+          <w:ilvl w:val="2"/>
+          <w:numId w:val="2"/>
+        </w:numPr>
+      </w:pPr>
+      <w:r>
+        <w:t>Someone causes the issues that the Flight Conductor and Flight Operators must address</w:t>
+      </w:r>
+    </w:p>
+    <w:p>
+      <w:pPr>
+        <w:pStyle w:val="ListParagraph"/>
+        <w:numPr>
+          <w:ilvl w:val="2"/>
+          <w:numId w:val="2"/>
+        </w:numPr>
+      </w:pPr>
+      <w:r>
+        <w:t>This role will most likely not involve a student</w:t>
+      </w:r>
+    </w:p>
+    <w:p>
+      <w:pPr>
+        <w:pStyle w:val="ListParagraph"/>
+        <w:numPr>
+          <w:ilvl w:val="2"/>
+          <w:numId w:val="2"/>
+        </w:numPr>
+      </w:pPr>
+      <w:r>
+        <w:t>This role may be filled for multiple groups by the same person</w:t>
+      </w:r>
+    </w:p>
+    <w:p>
+      <w:pPr>
+        <w:pStyle w:val="ListParagraph"/>
+        <w:numPr>
+          <w:ilvl w:val="0"/>
+          <w:numId w:val="2"/>
+        </w:numPr>
+      </w:pPr>
+      <w:r>
+        <w:t>Estimated size of groups range from 4-16 people</w:t>
+      </w:r>
+    </w:p>
+    <w:p>
+      <w:pPr>
+        <w:pStyle w:val="ListParagraph"/>
+        <w:numPr>
+          <w:ilvl w:val="1"/>
+          <w:numId w:val="2"/>
+        </w:numPr>
+      </w:pPr>
+      <w:r>
+        <w:t>An average group will have 4 Flight Operators, 1 Flight Conductor, and a test conductor</w:t>
+      </w:r>
+    </w:p>
+    <w:p>
+      <w:pPr>
+        <w:pStyle w:val="ListParagraph"/>
+        <w:numPr>
+          <w:ilvl w:val="1"/>
+          <w:numId w:val="2"/>
+        </w:numPr>
+      </w:pPr>
+      <w:r>
+        <w:t>Possibility of a very large group mission is not negligible</w:t>
+      </w:r>
+    </w:p>
+    <w:p>
+      <w:pPr>
+        <w:pStyle w:val="ListParagraph"/>
+        <w:numPr>
+          <w:ilvl w:val="0"/>
+          <w:numId w:val="2"/>
+        </w:numPr>
+      </w:pPr>
+      <w:r>
+        <w:t>The program shall log all the actions that a student takes during the mission</w:t>
+      </w:r>
+    </w:p>
+    <w:p>
+      <w:pPr>
+        <w:pStyle w:val="ListParagraph"/>
+        <w:numPr>
+          <w:ilvl w:val="0"/>
+          <w:numId w:val="2"/>
+        </w:numPr>
+      </w:pPr>
+      <w:r>
+        <w:lastRenderedPageBreak/>
+        <w:t>The program shall be accessible on both iOS and Android devices</w:t>
+      </w:r>
+    </w:p>
+    <w:p>
+      <w:pPr>
+        <w:pStyle w:val="ListParagraph"/>
+        <w:numPr>
+          <w:ilvl w:val="0"/>
+          <w:numId w:val="2"/>
+        </w:numPr>
+      </w:pPr>
+      <w:r>
+        <w:t>End of first sprint goals (as defined by the customer)</w:t>
+      </w:r>
+    </w:p>
+    <w:p>
+      <w:pPr>
+        <w:pStyle w:val="ListParagraph"/>
+        <w:numPr>
+          <w:ilvl w:val="1"/>
+          <w:numId w:val="2"/>
+        </w:numPr>
+      </w:pPr>
+      <w:r>
+        <w:t>Simulated Spacecraft Functions</w:t>
+      </w:r>
+    </w:p>
+    <w:p>
+      <w:pPr>
+        <w:pStyle w:val="ListParagraph"/>
+        <w:numPr>
+          <w:ilvl w:val="2"/>
+          <w:numId w:val="2"/>
+        </w:numPr>
+      </w:pPr>
+      <w:r>
+        <w:t xml:space="preserve">Something modular, ability to adjust aspects of the spacecraft </w:t>
+      </w:r>
+    </w:p>
+    <w:p>
+      <w:pPr>
+        <w:pStyle w:val="ListParagraph"/>
+        <w:numPr>
+          <w:ilvl w:val="1"/>
+          <w:numId w:val="2"/>
+        </w:numPr>
+      </w:pPr>
+      <w:r>
+        <w:t>Console/mobile framework testing in progress</w:t>
+      </w:r>
+    </w:p>
+    <w:p>
+      <w:pPr>
+        <w:pStyle w:val="ListParagraph"/>
+        <w:numPr>
+          <w:ilvl w:val="2"/>
+          <w:numId w:val="2"/>
+        </w:numPr>
+      </w:pPr>
+      <w:r>
+        <w:t>Console/mobile devices performing simulated functions</w:t>
+      </w:r>
+    </w:p>
+    <w:p>
+      <w:pPr>
+        <w:pStyle w:val="ListParagraph"/>
+        <w:numPr>
+          <w:ilvl w:val="0"/>
+          <w:numId w:val="2"/>
+        </w:numPr>
+      </w:pPr>
+      <w:r>
+        <w:t>Ultimate goal is to have a mobile app that updates in real time and sends alerts to students, but for the first sprint, a proof of concept and a plan going forward is expected.</w:t>
+      </w:r>
     </w:p>
     <w:sectPr>
       <w:pgSz w:w="12240" w:h="15840"/>
@@ -370,7 +752,7 @@
         <w:rFonts w:ascii="Symbol" w:eastAsiaTheme="minorHAnsi" w:hAnsi="Symbol" w:cs="Times New Roman" w:hint="default"/>
       </w:rPr>
     </w:lvl>
-    <w:lvl w:ilvl="1" w:tplc="04090003" w:tentative="1">
+    <w:lvl w:ilvl="1" w:tplc="04090003">
       <w:start w:val="1"/>
       <w:numFmt w:val="bullet"/>
       <w:lvlText w:val="o"/>
@@ -382,7 +764,7 @@
         <w:rFonts w:ascii="Courier New" w:hAnsi="Courier New" w:cs="Courier New" w:hint="default"/>
       </w:rPr>
     </w:lvl>
-    <w:lvl w:ilvl="2" w:tplc="04090005" w:tentative="1">
+    <w:lvl w:ilvl="2" w:tplc="04090005">
       <w:start w:val="1"/>
       <w:numFmt w:val="bullet"/>
       <w:lvlText w:val=""/>
@@ -394,7 +776,7 @@
         <w:rFonts w:ascii="Wingdings" w:hAnsi="Wingdings" w:hint="default"/>
       </w:rPr>
     </w:lvl>
-    <w:lvl w:ilvl="3" w:tplc="04090001" w:tentative="1">
+    <w:lvl w:ilvl="3" w:tplc="04090001">
       <w:start w:val="1"/>
       <w:numFmt w:val="bullet"/>
       <w:lvlText w:val=""/>

</xml_diff>